<commit_message>
changed some colors and some italics
</commit_message>
<xml_diff>
--- a/Fall2013(Abr).docx
+++ b/Fall2013(Abr).docx
@@ -17,10 +17,10 @@
       <w:r>
         <w:rPr>
           <w:rFonts w:ascii="Segoe UI Light" w:hAnsi="Segoe UI Light" w:cs="Segoe UI Light"/>
-          <w:color w:val="00B0F0"/>
+          <w:color w:val="2ECC71"/>
           <w:sz w:val="14"/>
           <w:szCs w:val="16"/>
-          <w:shd w:val="clear" w:color="auto" w:fill="00B0F0"/>
+          <w:shd w:val="clear" w:color="auto" w:fill="2ECC71"/>
         </w:rPr>
         <w:t>_</w:t>
       </w:r>
@@ -296,10 +296,10 @@
       <w:r>
         <w:rPr>
           <w:rFonts w:ascii="Segoe UI Light" w:hAnsi="Segoe UI Light" w:cs="Segoe UI Light"/>
-          <w:color w:val="00B0F0"/>
+          <w:color w:val="2ECC71"/>
           <w:sz w:val="14"/>
           <w:szCs w:val="16"/>
-          <w:shd w:val="clear" w:color="auto" w:fill="00B0F0"/>
+          <w:shd w:val="clear" w:color="auto" w:fill="2ECC71"/>
         </w:rPr>
         <w:t>_</w:t>
       </w:r>
@@ -332,7 +332,14 @@
           <w:rFonts w:ascii="Segoe UI Light" w:hAnsi="Segoe UI Light" w:cs="Segoe UI Light"/>
           <w:sz w:val="18"/>
         </w:rPr>
-        <w:t>Microsoft Office: Publishing, Authoring, Reading, Collaborating</w:t>
+        <w:t xml:space="preserve">Microsoft Office: </w:t>
+      </w:r>
+      <w:r>
+        <w:rPr>
+          <w:rFonts w:ascii="Segoe UI Light" w:hAnsi="Segoe UI Light" w:cs="Segoe UI Light"/>
+          <w:sz w:val="18"/>
+        </w:rPr>
+        <w:t>Word</w:t>
       </w:r>
     </w:p>
     <w:p>
@@ -340,6 +347,208 @@
         <w:ind w:left="144"/>
         <w:rPr>
           <w:rFonts w:ascii="Segoe UI Light" w:hAnsi="Segoe UI Light" w:cs="Segoe UI Light"/>
+          <w:sz w:val="18"/>
+        </w:rPr>
+      </w:pPr>
+      <w:r>
+        <w:rPr>
+          <w:rFonts w:ascii="Segoe UI Light" w:hAnsi="Segoe UI Light" w:cs="Segoe UI Light"/>
+          <w:sz w:val="18"/>
+        </w:rPr>
+        <w:t>Intern in Program Management. Summer 2013</w:t>
+      </w:r>
+    </w:p>
+    <w:p>
+      <w:pPr>
+        <w:ind w:left="288"/>
+        <w:rPr>
+          <w:rFonts w:ascii="Segoe UI Light" w:hAnsi="Segoe UI Light" w:cs="Segoe UI Light"/>
+          <w:sz w:val="18"/>
+        </w:rPr>
+      </w:pPr>
+      <w:r>
+        <w:rPr>
+          <w:rFonts w:ascii="Segoe UI Light" w:hAnsi="Segoe UI Light" w:cs="Segoe UI Light"/>
+          <w:sz w:val="18"/>
+        </w:rPr>
+        <w:t xml:space="preserve">Designed a modern multi-platform citation and bibliography experience. Worked with my team, internal partners, and outside users to refine the user experience. </w:t>
+      </w:r>
+      <w:r>
+        <w:rPr>
+          <w:rFonts w:ascii="Segoe UI Light" w:hAnsi="Segoe UI Light" w:cs="Segoe UI Light"/>
+          <w:sz w:val="18"/>
+        </w:rPr>
+        <w:t>Participated in three user studies</w:t>
+      </w:r>
+      <w:r>
+        <w:rPr>
+          <w:rFonts w:ascii="Segoe UI Light" w:hAnsi="Segoe UI Light" w:cs="Segoe UI Light"/>
+          <w:sz w:val="18"/>
+        </w:rPr>
+        <w:t>.</w:t>
+      </w:r>
+    </w:p>
+    <w:p>
+      <w:pPr>
+        <w:rPr>
+          <w:rFonts w:ascii="Segoe UI Light" w:hAnsi="Segoe UI Light" w:cs="Segoe UI Light"/>
+          <w:sz w:val="18"/>
+        </w:rPr>
+      </w:pPr>
+      <w:r>
+        <w:rPr>
+          <w:rFonts w:ascii="Segoe UI Light" w:hAnsi="Segoe UI Light" w:cs="Segoe UI Light"/>
+          <w:sz w:val="18"/>
+        </w:rPr>
+        <w:t>Microsoft Windows: Developer Experience</w:t>
+      </w:r>
+    </w:p>
+    <w:p>
+      <w:pPr>
+        <w:ind w:left="144"/>
+        <w:rPr>
+          <w:rFonts w:ascii="Segoe UI Light" w:hAnsi="Segoe UI Light" w:cs="Segoe UI Light"/>
+          <w:sz w:val="18"/>
+        </w:rPr>
+      </w:pPr>
+      <w:r>
+        <w:rPr>
+          <w:rFonts w:ascii="Segoe UI Light" w:hAnsi="Segoe UI Light" w:cs="Segoe UI Light"/>
+          <w:sz w:val="18"/>
+        </w:rPr>
+        <w:t>Intern in Program Management. Summer 2012</w:t>
+      </w:r>
+    </w:p>
+    <w:p>
+      <w:pPr>
+        <w:pStyle w:val="ItemContent"/>
+        <w:rPr>
+          <w:rFonts w:cs="Segoe UI Light"/>
+          <w:sz w:val="18"/>
+        </w:rPr>
+      </w:pPr>
+      <w:r>
+        <w:rPr>
+          <w:rFonts w:cs="Segoe UI Light"/>
+          <w:sz w:val="18"/>
+        </w:rPr>
+        <w:t>Worked with a developer to create a Windows 8 App Quality Scorecard. Convinced several crews across the Windows team to fund the Scorecard feature. Designed a re-usable, extensible scorecard structure to minimize code maintenance.</w:t>
+      </w:r>
+    </w:p>
+    <w:p>
+      <w:pPr>
+        <w:rPr>
+          <w:rFonts w:ascii="Segoe UI Light" w:hAnsi="Segoe UI Light" w:cs="Segoe UI Light"/>
+          <w:sz w:val="18"/>
+        </w:rPr>
+      </w:pPr>
+      <w:r>
+        <w:rPr>
+          <w:rFonts w:ascii="Segoe UI Light" w:hAnsi="Segoe UI Light" w:cs="Segoe UI Light"/>
+          <w:sz w:val="18"/>
+        </w:rPr>
+        <w:t>SoftArtisans</w:t>
+      </w:r>
+    </w:p>
+    <w:p>
+      <w:pPr>
+        <w:ind w:left="144"/>
+        <w:rPr>
+          <w:rFonts w:ascii="Segoe UI Light" w:hAnsi="Segoe UI Light" w:cs="Segoe UI Light"/>
+          <w:sz w:val="18"/>
+        </w:rPr>
+      </w:pPr>
+      <w:r>
+        <w:rPr>
+          <w:rFonts w:ascii="Segoe UI Light" w:hAnsi="Segoe UI Light" w:cs="Segoe UI Light"/>
+          <w:sz w:val="18"/>
+        </w:rPr>
+        <w:t>Intern in Technical Services and Information Technology. Summer 2011</w:t>
+      </w:r>
+    </w:p>
+    <w:p>
+      <w:pPr>
+        <w:ind w:left="288"/>
+        <w:rPr>
+          <w:rFonts w:ascii="Segoe UI Light" w:hAnsi="Segoe UI Light" w:cs="Segoe UI Light"/>
+          <w:kern w:val="2"/>
+          <w:sz w:val="18"/>
+          <w14:ligatures w14:val="standard"/>
+        </w:rPr>
+      </w:pPr>
+      <w:r>
+        <w:rPr>
+          <w:rFonts w:ascii="Segoe UI Light" w:hAnsi="Segoe UI Light" w:cs="Segoe UI Light"/>
+          <w:kern w:val="2"/>
+          <w:sz w:val="18"/>
+          <w14:ligatures w14:val="standard"/>
+        </w:rPr>
+        <w:t>Developed data-driven Business Intelligence reports for upper management. Created complex SQL queries, mashing data from several databases</w:t>
+      </w:r>
+    </w:p>
+    <w:p>
+      <w:pPr>
+        <w:rPr>
+          <w:rFonts w:ascii="Segoe UI Light" w:hAnsi="Segoe UI Light" w:cs="Segoe UI Light"/>
+          <w:color w:val="A6A6A6" w:themeColor="background1" w:themeShade="A6"/>
+          <w:szCs w:val="24"/>
+        </w:rPr>
+      </w:pPr>
+      <w:r>
+        <w:rPr>
+          <w:rFonts w:ascii="Segoe UI Light" w:hAnsi="Segoe UI Light" w:cs="Segoe UI Light"/>
+          <w:color w:val="2ECC71"/>
+          <w:sz w:val="14"/>
+          <w:szCs w:val="16"/>
+          <w:shd w:val="clear" w:color="auto" w:fill="2ECC71"/>
+        </w:rPr>
+        <w:t>_</w:t>
+      </w:r>
+      <w:r>
+        <w:rPr>
+          <w:rFonts w:ascii="Segoe UI Light" w:hAnsi="Segoe UI Light" w:cs="Segoe UI Light"/>
+          <w:color w:val="A6A6A6" w:themeColor="background1" w:themeShade="A6"/>
+          <w:szCs w:val="24"/>
+        </w:rPr>
+        <w:t xml:space="preserve"> </w:t>
+      </w:r>
+      <w:r>
+        <w:rPr>
+          <w:rFonts w:ascii="Segoe UI Light" w:hAnsi="Segoe UI Light" w:cs="Segoe UI Light"/>
+          <w:color w:val="808080" w:themeColor="background1" w:themeShade="80"/>
+          <w:szCs w:val="24"/>
+        </w:rPr>
+        <w:t>P</w:t>
+      </w:r>
+      <w:r>
+        <w:rPr>
+          <w:rFonts w:ascii="Segoe UI Light" w:hAnsi="Segoe UI Light" w:cs="Segoe UI Light"/>
+          <w:color w:val="808080" w:themeColor="background1" w:themeShade="80"/>
+          <w:szCs w:val="24"/>
+        </w:rPr>
+        <w:t>rojects</w:t>
+      </w:r>
+    </w:p>
+    <w:p>
+      <w:pPr>
+        <w:rPr>
+          <w:rFonts w:ascii="Segoe UI Light" w:hAnsi="Segoe UI Light" w:cs="Segoe UI Light"/>
+          <w:sz w:val="20"/>
+        </w:rPr>
+      </w:pPr>
+      <w:r>
+        <w:rPr>
+          <w:rFonts w:ascii="Segoe UI Light" w:hAnsi="Segoe UI Light" w:cs="Segoe UI Light"/>
+          <w:sz w:val="18"/>
+        </w:rPr>
+        <w:t>School</w:t>
+      </w:r>
+    </w:p>
+    <w:p>
+      <w:pPr>
+        <w:ind w:left="144"/>
+        <w:rPr>
+          <w:rFonts w:ascii="Segoe UI Light" w:hAnsi="Segoe UI Light" w:cs="Segoe UI Light"/>
           <w:i/>
           <w:sz w:val="18"/>
         </w:rPr>
@@ -350,23 +559,41 @@
           <w:i/>
           <w:sz w:val="18"/>
         </w:rPr>
-        <w:t xml:space="preserve">Intern in Program Management. </w:t>
-      </w:r>
-      <w:r>
+        <w:t>Fit-Log</w:t>
+      </w:r>
+    </w:p>
+    <w:p>
+      <w:pPr>
+        <w:ind w:left="288"/>
+        <w:rPr>
+          <w:rFonts w:ascii="Segoe UI Light" w:hAnsi="Segoe UI Light" w:cs="Segoe UI Light"/>
+          <w:sz w:val="18"/>
+        </w:rPr>
+      </w:pPr>
+      <w:r>
+        <w:rPr>
+          <w:rFonts w:ascii="Segoe UI Light" w:hAnsi="Segoe UI Light" w:cs="Segoe UI Light"/>
+          <w:sz w:val="18"/>
+        </w:rPr>
+        <w:t xml:space="preserve">A project aimed at designing and prototyping a mobile app for personal trainers. Worked in a team of four interviewing users, designing the app, and implementing a mostly functional prototype as a web app with a Python backend. </w:t>
+      </w:r>
+    </w:p>
+    <w:p>
+      <w:pPr>
+        <w:ind w:left="144"/>
         <w:rPr>
           <w:rFonts w:ascii="Segoe UI Light" w:hAnsi="Segoe UI Light" w:cs="Segoe UI Light"/>
           <w:i/>
           <w:sz w:val="18"/>
         </w:rPr>
-        <w:t>Summer</w:t>
-      </w:r>
+      </w:pPr>
       <w:r>
         <w:rPr>
           <w:rFonts w:ascii="Segoe UI Light" w:hAnsi="Segoe UI Light" w:cs="Segoe UI Light"/>
           <w:i/>
           <w:sz w:val="18"/>
         </w:rPr>
-        <w:t xml:space="preserve"> 2013</w:t>
+        <w:t>Lego 3D Printer</w:t>
       </w:r>
     </w:p>
     <w:p>
@@ -382,22 +609,36 @@
           <w:rFonts w:ascii="Segoe UI Light" w:hAnsi="Segoe UI Light" w:cs="Segoe UI Light"/>
           <w:sz w:val="18"/>
         </w:rPr>
-        <w:t>Designed a modern multi-platform citation and bibliography experience. Worked with my team, internal partners, and outside users to refine the user experience. Incorporated feedback from several sources into a thorough design.</w:t>
-      </w:r>
-    </w:p>
-    <w:p>
-      <w:pPr>
-        <w:rPr>
-          <w:rFonts w:ascii="Segoe UI Light" w:hAnsi="Segoe UI Light" w:cs="Segoe UI Light"/>
-          <w:sz w:val="18"/>
-        </w:rPr>
-      </w:pPr>
-      <w:r>
-        <w:rPr>
-          <w:rFonts w:ascii="Segoe UI Light" w:hAnsi="Segoe UI Light" w:cs="Segoe UI Light"/>
-          <w:sz w:val="18"/>
-        </w:rPr>
-        <w:t>Microsoft Windows: Developer Experience</w:t>
+        <w:t xml:space="preserve">Worked on a team of four to design and fabricate a 3-axis CNC device capable of accepting a design from a LEGO CAD program and assembling the structure. Worked on hardware interface code and electrical subsystem. </w:t>
+      </w:r>
+    </w:p>
+    <w:p>
+      <w:pPr>
+        <w:rPr>
+          <w:rFonts w:ascii="Segoe UI Light" w:hAnsi="Segoe UI Light" w:cs="Segoe UI Light"/>
+          <w:sz w:val="20"/>
+        </w:rPr>
+      </w:pPr>
+      <w:r>
+        <w:rPr>
+          <w:rFonts w:ascii="Segoe UI Light" w:hAnsi="Segoe UI Light" w:cs="Segoe UI Light"/>
+          <w:sz w:val="18"/>
+        </w:rPr>
+        <w:t>Side</w:t>
+      </w:r>
+      <w:r>
+        <w:rPr>
+          <w:rFonts w:ascii="Segoe UI Light" w:hAnsi="Segoe UI Light" w:cs="Segoe UI Light"/>
+          <w:sz w:val="20"/>
+        </w:rPr>
+        <w:t xml:space="preserve"> </w:t>
+      </w:r>
+      <w:r>
+        <w:rPr>
+          <w:rFonts w:ascii="Segoe UI Light" w:hAnsi="Segoe UI Light" w:cs="Segoe UI Light"/>
+          <w:sz w:val="18"/>
+        </w:rPr>
+        <w:t>Projects</w:t>
       </w:r>
     </w:p>
     <w:p>
@@ -415,567 +656,261 @@
           <w:i/>
           <w:sz w:val="18"/>
         </w:rPr>
-        <w:t>Intern in Program Management. Summer 2012</w:t>
-      </w:r>
-    </w:p>
-    <w:p>
-      <w:pPr>
-        <w:pStyle w:val="ItemContent"/>
-        <w:rPr>
-          <w:rFonts w:cs="Segoe UI Light"/>
-          <w:sz w:val="18"/>
-        </w:rPr>
-      </w:pPr>
-      <w:r>
-        <w:rPr>
-          <w:rFonts w:cs="Segoe UI Light"/>
-          <w:sz w:val="18"/>
-        </w:rPr>
-        <w:t>Worked with a</w:t>
+        <w:t>Planet</w:t>
+      </w:r>
+    </w:p>
+    <w:p>
+      <w:pPr>
+        <w:ind w:left="288"/>
+        <w:rPr>
+          <w:rFonts w:ascii="Segoe UI Light" w:hAnsi="Segoe UI Light" w:cs="Segoe UI Light"/>
+          <w:sz w:val="18"/>
+        </w:rPr>
+      </w:pPr>
+      <w:r>
+        <w:rPr>
+          <w:rFonts w:ascii="Segoe UI Light" w:hAnsi="Segoe UI Light" w:cs="Segoe UI Light"/>
+          <w:sz w:val="18"/>
+        </w:rPr>
+        <w:t xml:space="preserve">A web app that helps Olin students create their plan of study. Currently being designed and implemented with another student with a focus on maintainability and extensibility. Python backend. </w:t>
+      </w:r>
+    </w:p>
+    <w:p>
+      <w:pPr>
+        <w:ind w:left="144"/>
+        <w:rPr>
+          <w:rFonts w:ascii="Segoe UI Light" w:hAnsi="Segoe UI Light" w:cs="Segoe UI Light"/>
+          <w:i/>
+          <w:sz w:val="18"/>
+        </w:rPr>
+      </w:pPr>
+      <w:r>
+        <w:rPr>
+          <w:rFonts w:ascii="Segoe UI Light" w:hAnsi="Segoe UI Light" w:cs="Segoe UI Light"/>
+          <w:i/>
+          <w:sz w:val="18"/>
+        </w:rPr>
+        <w:t>Txt2HelpMe</w:t>
+      </w:r>
+    </w:p>
+    <w:p>
+      <w:pPr>
+        <w:ind w:left="288"/>
+        <w:rPr>
+          <w:rFonts w:ascii="Segoe UI Light" w:hAnsi="Segoe UI Light" w:cs="Segoe UI Light"/>
+          <w:sz w:val="18"/>
+        </w:rPr>
+      </w:pPr>
+      <w:r>
+        <w:rPr>
+          <w:rFonts w:ascii="Segoe UI Light" w:hAnsi="Segoe UI Light" w:cs="Segoe UI Light"/>
+          <w:sz w:val="18"/>
+        </w:rPr>
+        <w:t>A no-UI web app that routes texts sent from stranded Olin students to the internal assistance mailing list. Designed to assist students stranded in the subway in finding a way home. Python backend, currently in production.</w:t>
+      </w:r>
+    </w:p>
+    <w:p>
+      <w:pPr>
+        <w:rPr>
+          <w:rFonts w:ascii="Segoe UI Light" w:hAnsi="Segoe UI Light" w:cs="Segoe UI Light"/>
+          <w:color w:val="808080" w:themeColor="background1" w:themeShade="80"/>
+          <w:szCs w:val="24"/>
+        </w:rPr>
+      </w:pPr>
+      <w:r>
+        <w:rPr>
+          <w:rFonts w:ascii="Segoe UI Light" w:hAnsi="Segoe UI Light" w:cs="Segoe UI Light"/>
+          <w:color w:val="2ECC71"/>
+          <w:sz w:val="14"/>
+          <w:szCs w:val="16"/>
+          <w:shd w:val="clear" w:color="auto" w:fill="2ECC71"/>
+        </w:rPr>
+        <w:t>_</w:t>
+      </w:r>
+      <w:r>
+        <w:rPr>
+          <w:rFonts w:ascii="Segoe UI Light" w:hAnsi="Segoe UI Light" w:cs="Segoe UI Light"/>
+          <w:color w:val="A6A6A6" w:themeColor="background1" w:themeShade="A6"/>
+          <w:szCs w:val="24"/>
+        </w:rPr>
+        <w:t xml:space="preserve"> </w:t>
+      </w:r>
+      <w:r>
+        <w:rPr>
+          <w:rFonts w:ascii="Segoe UI Light" w:hAnsi="Segoe UI Light" w:cs="Segoe UI Light"/>
+          <w:color w:val="808080" w:themeColor="background1" w:themeShade="80"/>
+          <w:szCs w:val="24"/>
+        </w:rPr>
+        <w:t>Activities</w:t>
+      </w:r>
+      <w:r>
+        <w:rPr>
+          <w:rFonts w:ascii="Segoe UI Light" w:hAnsi="Segoe UI Light" w:cs="Segoe UI Light"/>
+          <w:color w:val="808080" w:themeColor="background1" w:themeShade="80"/>
+          <w:szCs w:val="24"/>
+        </w:rPr>
+        <w:t xml:space="preserve"> &amp; Skills</w:t>
+      </w:r>
+    </w:p>
+    <w:p>
+      <w:pPr>
+        <w:rPr>
+          <w:rFonts w:ascii="Segoe UI Light" w:hAnsi="Segoe UI Light" w:cs="Segoe UI Light"/>
+          <w:sz w:val="18"/>
+        </w:rPr>
+      </w:pPr>
+      <w:r>
+        <w:rPr>
+          <w:rFonts w:ascii="Segoe UI Light" w:hAnsi="Segoe UI Light" w:cs="Segoe UI Light"/>
+          <w:sz w:val="18"/>
+        </w:rPr>
+        <w:t>Olin College</w:t>
+      </w:r>
+    </w:p>
+    <w:p>
+      <w:pPr>
+        <w:ind w:left="144"/>
+        <w:rPr>
+          <w:rFonts w:ascii="Segoe UI Light" w:hAnsi="Segoe UI Light" w:cs="Segoe UI Light"/>
+          <w:sz w:val="18"/>
+        </w:rPr>
+      </w:pPr>
+      <w:r>
+        <w:rPr>
+          <w:rFonts w:ascii="Segoe UI Light" w:hAnsi="Segoe UI Light" w:cs="Segoe UI Light"/>
+          <w:sz w:val="18"/>
+        </w:rPr>
+        <w:t>TA. September 2011 – January 2013.</w:t>
+      </w:r>
+    </w:p>
+    <w:p>
+      <w:pPr>
+        <w:ind w:left="288"/>
+        <w:rPr>
+          <w:rFonts w:ascii="Segoe UI Light" w:hAnsi="Segoe UI Light" w:cs="Segoe UI Light"/>
+          <w:kern w:val="2"/>
+          <w:sz w:val="18"/>
+          <w14:ligatures w14:val="standard"/>
+        </w:rPr>
+      </w:pPr>
+      <w:r>
+        <w:rPr>
+          <w:rFonts w:ascii="Segoe UI Light" w:hAnsi="Segoe UI Light" w:cs="Segoe UI Light"/>
+          <w:kern w:val="2"/>
+          <w:sz w:val="18"/>
+          <w14:ligatures w14:val="standard"/>
+        </w:rPr>
+        <w:t>Served as a teacher’s assistant for an introductory electrical engineering course. Spear-headed a curriculum re-write while holding lessons, administering lab hours and grading work.</w:t>
+      </w:r>
+    </w:p>
+    <w:p>
+      <w:pPr>
+        <w:rPr>
+          <w:rFonts w:ascii="Segoe UI Light" w:hAnsi="Segoe UI Light" w:cs="Segoe UI Light"/>
+          <w:kern w:val="2"/>
+          <w:sz w:val="18"/>
+          <w14:ligatures w14:val="standard"/>
+        </w:rPr>
+      </w:pPr>
+      <w:r>
+        <w:rPr>
+          <w:rFonts w:ascii="Segoe UI Light" w:hAnsi="Segoe UI Light" w:cs="Segoe UI Light"/>
+          <w:kern w:val="2"/>
+          <w:sz w:val="18"/>
+          <w14:ligatures w14:val="standard"/>
+        </w:rPr>
+        <w:t>Tutoring</w:t>
+      </w:r>
+    </w:p>
+    <w:p>
+      <w:pPr>
+        <w:ind w:left="144"/>
+        <w:rPr>
+          <w:rFonts w:ascii="Segoe UI Light" w:hAnsi="Segoe UI Light" w:cs="Segoe UI Light"/>
+          <w:sz w:val="18"/>
+        </w:rPr>
+      </w:pPr>
+      <w:r>
+        <w:rPr>
+          <w:rFonts w:ascii="Segoe UI Light" w:hAnsi="Segoe UI Light" w:cs="Segoe UI Light"/>
+          <w:sz w:val="18"/>
+        </w:rPr>
+        <w:t>Robotics and programming. January 2012 – Present.</w:t>
+      </w:r>
+    </w:p>
+    <w:p>
+      <w:pPr>
+        <w:ind w:left="288"/>
+        <w:rPr>
+          <w:rFonts w:ascii="Segoe UI Light" w:hAnsi="Segoe UI Light" w:cs="Segoe UI Light"/>
+          <w:kern w:val="2"/>
+          <w:sz w:val="18"/>
+          <w14:ligatures w14:val="standard"/>
+        </w:rPr>
+      </w:pPr>
+      <w:r>
+        <w:rPr>
+          <w:rFonts w:ascii="Segoe UI Light" w:hAnsi="Segoe UI Light" w:cs="Segoe UI Light"/>
+          <w:kern w:val="2"/>
+          <w:sz w:val="18"/>
+          <w14:ligatures w14:val="standard"/>
+        </w:rPr>
+        <w:t>Tutoring an elementary school student on topics ranging from programming LEGO Mindstorm robots to writing basic Python scripts. An opportunity to both pass on knowledge gained and to sharpen understanding of even basic concepts.</w:t>
+      </w:r>
+    </w:p>
+    <w:p>
+      <w:pPr>
+        <w:rPr>
+          <w:rFonts w:ascii="Segoe UI Light" w:hAnsi="Segoe UI Light" w:cs="Segoe UI Light"/>
+          <w:i/>
+          <w:sz w:val="18"/>
+        </w:rPr>
+      </w:pPr>
+      <w:r>
+        <w:rPr>
+          <w:rFonts w:ascii="Segoe UI Light" w:hAnsi="Segoe UI Light" w:cs="Segoe UI Light"/>
+          <w:kern w:val="2"/>
+          <w:sz w:val="18"/>
+          <w14:ligatures w14:val="standard"/>
+        </w:rPr>
+        <w:t>I’ve coded in</w:t>
+      </w:r>
+    </w:p>
+    <w:p>
+      <w:pPr>
+        <w:ind w:left="288"/>
+        <w:rPr>
+          <w:rFonts w:ascii="Segoe UI Light" w:hAnsi="Segoe UI Light" w:cs="Segoe UI Light"/>
+          <w:kern w:val="2"/>
+          <w:sz w:val="18"/>
+          <w14:ligatures w14:val="standard"/>
+        </w:rPr>
+      </w:pPr>
+      <w:r>
+        <w:rPr>
+          <w:rFonts w:ascii="Segoe UI Light" w:hAnsi="Segoe UI Light" w:cs="Segoe UI Light"/>
+          <w:kern w:val="2"/>
+          <w:sz w:val="18"/>
+          <w14:ligatures w14:val="standard"/>
+        </w:rPr>
+        <w:t>Python, HTML/Javascript/CSS, MATLAB,</w:t>
+      </w:r>
+      <w:r>
+        <w:rPr>
+          <w:rFonts w:ascii="Segoe UI Light" w:hAnsi="Segoe UI Light" w:cs="Segoe UI Light"/>
+          <w:kern w:val="2"/>
+          <w:sz w:val="18"/>
+          <w14:ligatures w14:val="standard"/>
+        </w:rPr>
+        <w:t xml:space="preserve"> SQL, LabView, Verilog</w:t>
       </w:r>
       <w:bookmarkStart w:id="0" w:name="_GoBack"/>
       <w:bookmarkEnd w:id="0"/>
-      <w:r>
-        <w:rPr>
-          <w:rFonts w:cs="Segoe UI Light"/>
-          <w:sz w:val="18"/>
-        </w:rPr>
-        <w:t xml:space="preserve"> developer to create a Windows 8 App Quality Scorecard. Convinced several crews across the Windows team to fund the Scorecard feature. Designed a re-usable, extensible scorecard structure to minimize code maintenance.</w:t>
-      </w:r>
-    </w:p>
-    <w:p>
-      <w:pPr>
-        <w:rPr>
-          <w:rFonts w:ascii="Segoe UI Light" w:hAnsi="Segoe UI Light" w:cs="Segoe UI Light"/>
-          <w:sz w:val="18"/>
-        </w:rPr>
-      </w:pPr>
-      <w:proofErr w:type="spellStart"/>
-      <w:r>
-        <w:rPr>
-          <w:rFonts w:ascii="Segoe UI Light" w:hAnsi="Segoe UI Light" w:cs="Segoe UI Light"/>
-          <w:sz w:val="18"/>
-        </w:rPr>
-        <w:t>SoftArtisans</w:t>
-      </w:r>
-      <w:proofErr w:type="spellEnd"/>
-    </w:p>
-    <w:p>
-      <w:pPr>
-        <w:ind w:left="144"/>
-        <w:rPr>
-          <w:rFonts w:ascii="Segoe UI Light" w:hAnsi="Segoe UI Light" w:cs="Segoe UI Light"/>
-          <w:i/>
-          <w:sz w:val="18"/>
-        </w:rPr>
-      </w:pPr>
-      <w:r>
-        <w:rPr>
-          <w:rFonts w:ascii="Segoe UI Light" w:hAnsi="Segoe UI Light" w:cs="Segoe UI Light"/>
-          <w:i/>
-          <w:sz w:val="18"/>
-        </w:rPr>
-        <w:t>Intern in Technical Services and Information Technology. Summer 2011</w:t>
-      </w:r>
-    </w:p>
-    <w:p>
-      <w:pPr>
-        <w:ind w:left="288"/>
-        <w:rPr>
-          <w:rFonts w:ascii="Segoe UI Light" w:hAnsi="Segoe UI Light" w:cs="Segoe UI Light"/>
-          <w:kern w:val="2"/>
-          <w:sz w:val="18"/>
-          <w14:ligatures w14:val="standard"/>
-        </w:rPr>
-      </w:pPr>
-      <w:r>
-        <w:rPr>
-          <w:rFonts w:ascii="Segoe UI Light" w:hAnsi="Segoe UI Light" w:cs="Segoe UI Light"/>
-          <w:kern w:val="2"/>
-          <w:sz w:val="18"/>
-          <w14:ligatures w14:val="standard"/>
-        </w:rPr>
-        <w:t>Developed data-driven Business Intelligence reports for upper management. Created complex SQL queries, mashing data from several databases</w:t>
-      </w:r>
-    </w:p>
-    <w:p>
-      <w:pPr>
-        <w:rPr>
-          <w:rFonts w:ascii="Segoe UI Light" w:hAnsi="Segoe UI Light" w:cs="Segoe UI Light"/>
-          <w:color w:val="A6A6A6" w:themeColor="background1" w:themeShade="A6"/>
-          <w:szCs w:val="24"/>
-        </w:rPr>
-      </w:pPr>
-      <w:r>
-        <w:rPr>
-          <w:rFonts w:ascii="Segoe UI Light" w:hAnsi="Segoe UI Light" w:cs="Segoe UI Light"/>
-          <w:color w:val="00B0F0"/>
-          <w:sz w:val="14"/>
-          <w:szCs w:val="16"/>
-          <w:shd w:val="clear" w:color="auto" w:fill="00B0F0"/>
-        </w:rPr>
-        <w:t>_</w:t>
-      </w:r>
-      <w:r>
-        <w:rPr>
-          <w:rFonts w:ascii="Segoe UI Light" w:hAnsi="Segoe UI Light" w:cs="Segoe UI Light"/>
-          <w:color w:val="A6A6A6" w:themeColor="background1" w:themeShade="A6"/>
-          <w:szCs w:val="24"/>
-        </w:rPr>
-        <w:t xml:space="preserve"> </w:t>
-      </w:r>
-      <w:r>
-        <w:rPr>
-          <w:rFonts w:ascii="Segoe UI Light" w:hAnsi="Segoe UI Light" w:cs="Segoe UI Light"/>
-          <w:color w:val="808080" w:themeColor="background1" w:themeShade="80"/>
-          <w:szCs w:val="24"/>
-        </w:rPr>
-        <w:t>P</w:t>
-      </w:r>
-      <w:r>
-        <w:rPr>
-          <w:rFonts w:ascii="Segoe UI Light" w:hAnsi="Segoe UI Light" w:cs="Segoe UI Light"/>
-          <w:color w:val="808080" w:themeColor="background1" w:themeShade="80"/>
-          <w:szCs w:val="24"/>
-        </w:rPr>
-        <w:t>rojects</w:t>
-      </w:r>
-    </w:p>
-    <w:p>
-      <w:pPr>
-        <w:rPr>
-          <w:rFonts w:ascii="Segoe UI Light" w:hAnsi="Segoe UI Light" w:cs="Segoe UI Light"/>
-          <w:sz w:val="20"/>
-        </w:rPr>
-      </w:pPr>
-      <w:r>
-        <w:rPr>
-          <w:rFonts w:ascii="Segoe UI Light" w:hAnsi="Segoe UI Light" w:cs="Segoe UI Light"/>
-          <w:sz w:val="18"/>
-        </w:rPr>
-        <w:t>School</w:t>
-      </w:r>
-    </w:p>
-    <w:p>
-      <w:pPr>
-        <w:ind w:left="144"/>
-        <w:rPr>
-          <w:rFonts w:ascii="Segoe UI Light" w:hAnsi="Segoe UI Light" w:cs="Segoe UI Light"/>
-          <w:i/>
-          <w:sz w:val="18"/>
-        </w:rPr>
-      </w:pPr>
-      <w:r>
-        <w:rPr>
-          <w:rFonts w:ascii="Segoe UI Light" w:hAnsi="Segoe UI Light" w:cs="Segoe UI Light"/>
-          <w:i/>
-          <w:sz w:val="18"/>
-        </w:rPr>
-        <w:t>Fit-Log</w:t>
-      </w:r>
-    </w:p>
-    <w:p>
-      <w:pPr>
-        <w:ind w:left="288"/>
-        <w:rPr>
-          <w:rFonts w:ascii="Segoe UI Light" w:hAnsi="Segoe UI Light" w:cs="Segoe UI Light"/>
-          <w:sz w:val="18"/>
-        </w:rPr>
-      </w:pPr>
-      <w:r>
-        <w:rPr>
-          <w:rFonts w:ascii="Segoe UI Light" w:hAnsi="Segoe UI Light" w:cs="Segoe UI Light"/>
-          <w:sz w:val="18"/>
-        </w:rPr>
-        <w:t xml:space="preserve">A project aimed at designing and prototyping a mobile app for personal trainers. Worked in a team of four interviewing users, designing the app, and implementing a mostly functional prototype as a web app with a Python backend. </w:t>
-      </w:r>
-    </w:p>
-    <w:p>
-      <w:pPr>
-        <w:ind w:left="144"/>
-        <w:rPr>
-          <w:rFonts w:ascii="Segoe UI Light" w:hAnsi="Segoe UI Light" w:cs="Segoe UI Light"/>
-          <w:i/>
-          <w:sz w:val="18"/>
-        </w:rPr>
-      </w:pPr>
-      <w:r>
-        <w:rPr>
-          <w:rFonts w:ascii="Segoe UI Light" w:hAnsi="Segoe UI Light" w:cs="Segoe UI Light"/>
-          <w:i/>
-          <w:sz w:val="18"/>
-        </w:rPr>
-        <w:t>Lego 3D Printer</w:t>
-      </w:r>
-    </w:p>
-    <w:p>
-      <w:pPr>
-        <w:ind w:left="288"/>
-        <w:rPr>
-          <w:rFonts w:ascii="Segoe UI Light" w:hAnsi="Segoe UI Light" w:cs="Segoe UI Light"/>
-          <w:sz w:val="18"/>
-        </w:rPr>
-      </w:pPr>
-      <w:r>
-        <w:rPr>
-          <w:rFonts w:ascii="Segoe UI Light" w:hAnsi="Segoe UI Light" w:cs="Segoe UI Light"/>
-          <w:sz w:val="18"/>
-        </w:rPr>
-        <w:t xml:space="preserve">Worked on a team of four to design and fabricate a 3-axis CNC device capable of accepting a design from a LEGO CAD program and assembling the structure. Worked on hardware interface code and electrical subsystem. </w:t>
-      </w:r>
-    </w:p>
-    <w:p>
-      <w:pPr>
-        <w:rPr>
-          <w:rFonts w:ascii="Segoe UI Light" w:hAnsi="Segoe UI Light" w:cs="Segoe UI Light"/>
-          <w:sz w:val="20"/>
-        </w:rPr>
-      </w:pPr>
-      <w:r>
-        <w:rPr>
-          <w:rFonts w:ascii="Segoe UI Light" w:hAnsi="Segoe UI Light" w:cs="Segoe UI Light"/>
-          <w:sz w:val="18"/>
-        </w:rPr>
-        <w:t>Side</w:t>
-      </w:r>
-      <w:r>
-        <w:rPr>
-          <w:rFonts w:ascii="Segoe UI Light" w:hAnsi="Segoe UI Light" w:cs="Segoe UI Light"/>
-          <w:sz w:val="20"/>
-        </w:rPr>
-        <w:t xml:space="preserve"> </w:t>
-      </w:r>
-      <w:r>
-        <w:rPr>
-          <w:rFonts w:ascii="Segoe UI Light" w:hAnsi="Segoe UI Light" w:cs="Segoe UI Light"/>
-          <w:sz w:val="18"/>
-        </w:rPr>
-        <w:t>Projects</w:t>
-      </w:r>
-    </w:p>
-    <w:p>
-      <w:pPr>
-        <w:ind w:left="144"/>
-        <w:rPr>
-          <w:rFonts w:ascii="Segoe UI Light" w:hAnsi="Segoe UI Light" w:cs="Segoe UI Light"/>
-          <w:i/>
-          <w:sz w:val="18"/>
-        </w:rPr>
-      </w:pPr>
-      <w:r>
-        <w:rPr>
-          <w:rFonts w:ascii="Segoe UI Light" w:hAnsi="Segoe UI Light" w:cs="Segoe UI Light"/>
-          <w:i/>
-          <w:sz w:val="18"/>
-        </w:rPr>
-        <w:t>Planet</w:t>
-      </w:r>
-    </w:p>
-    <w:p>
-      <w:pPr>
-        <w:ind w:left="288"/>
-        <w:rPr>
-          <w:rFonts w:ascii="Segoe UI Light" w:hAnsi="Segoe UI Light" w:cs="Segoe UI Light"/>
-          <w:sz w:val="18"/>
-        </w:rPr>
-      </w:pPr>
-      <w:r>
-        <w:rPr>
-          <w:rFonts w:ascii="Segoe UI Light" w:hAnsi="Segoe UI Light" w:cs="Segoe UI Light"/>
-          <w:sz w:val="18"/>
-        </w:rPr>
-        <w:t xml:space="preserve">A web app that helps Olin students create their plan of study. Currently being designed and implemented with another student with a focus on maintainability and extensibility. Python backend. </w:t>
-      </w:r>
-    </w:p>
-    <w:p>
-      <w:pPr>
-        <w:ind w:left="144"/>
-        <w:rPr>
-          <w:rFonts w:ascii="Segoe UI Light" w:hAnsi="Segoe UI Light" w:cs="Segoe UI Light"/>
-          <w:i/>
-          <w:sz w:val="18"/>
-        </w:rPr>
-      </w:pPr>
-      <w:r>
-        <w:rPr>
-          <w:rFonts w:ascii="Segoe UI Light" w:hAnsi="Segoe UI Light" w:cs="Segoe UI Light"/>
-          <w:i/>
-          <w:sz w:val="18"/>
-        </w:rPr>
-        <w:t>Txt2HelpMe</w:t>
-      </w:r>
-    </w:p>
-    <w:p>
-      <w:pPr>
-        <w:ind w:left="288"/>
-        <w:rPr>
-          <w:rFonts w:ascii="Segoe UI Light" w:hAnsi="Segoe UI Light" w:cs="Segoe UI Light"/>
-          <w:sz w:val="18"/>
-        </w:rPr>
-      </w:pPr>
-      <w:r>
-        <w:rPr>
-          <w:rFonts w:ascii="Segoe UI Light" w:hAnsi="Segoe UI Light" w:cs="Segoe UI Light"/>
-          <w:sz w:val="18"/>
-        </w:rPr>
-        <w:t>A no-UI web app that routes texts sent from stranded Olin students to the internal assistance mailing list. Designed to assist students stranded in the subway in finding a way home. Python backend, currently in production.</w:t>
-      </w:r>
-    </w:p>
-    <w:p>
-      <w:pPr>
-        <w:rPr>
-          <w:rFonts w:ascii="Segoe UI Light" w:hAnsi="Segoe UI Light" w:cs="Segoe UI Light"/>
-          <w:color w:val="808080" w:themeColor="background1" w:themeShade="80"/>
-          <w:szCs w:val="24"/>
-        </w:rPr>
-      </w:pPr>
-      <w:r>
-        <w:rPr>
-          <w:rFonts w:ascii="Segoe UI Light" w:hAnsi="Segoe UI Light" w:cs="Segoe UI Light"/>
-          <w:color w:val="00B0F0"/>
-          <w:sz w:val="14"/>
-          <w:szCs w:val="16"/>
-          <w:shd w:val="clear" w:color="auto" w:fill="00B0F0"/>
-        </w:rPr>
-        <w:t>_</w:t>
-      </w:r>
-      <w:r>
-        <w:rPr>
-          <w:rFonts w:ascii="Segoe UI Light" w:hAnsi="Segoe UI Light" w:cs="Segoe UI Light"/>
-          <w:color w:val="A6A6A6" w:themeColor="background1" w:themeShade="A6"/>
-          <w:szCs w:val="24"/>
-        </w:rPr>
-        <w:t xml:space="preserve"> </w:t>
-      </w:r>
-      <w:r>
-        <w:rPr>
-          <w:rFonts w:ascii="Segoe UI Light" w:hAnsi="Segoe UI Light" w:cs="Segoe UI Light"/>
-          <w:color w:val="808080" w:themeColor="background1" w:themeShade="80"/>
-          <w:szCs w:val="24"/>
-        </w:rPr>
-        <w:t>Activities</w:t>
-      </w:r>
-      <w:r>
-        <w:rPr>
-          <w:rFonts w:ascii="Segoe UI Light" w:hAnsi="Segoe UI Light" w:cs="Segoe UI Light"/>
-          <w:color w:val="808080" w:themeColor="background1" w:themeShade="80"/>
-          <w:szCs w:val="24"/>
-        </w:rPr>
-        <w:t xml:space="preserve"> &amp; Skills</w:t>
-      </w:r>
-    </w:p>
-    <w:p>
-      <w:pPr>
-        <w:rPr>
-          <w:rFonts w:ascii="Segoe UI Light" w:hAnsi="Segoe UI Light" w:cs="Segoe UI Light"/>
-          <w:sz w:val="18"/>
-        </w:rPr>
-      </w:pPr>
-      <w:r>
-        <w:rPr>
-          <w:rFonts w:ascii="Segoe UI Light" w:hAnsi="Segoe UI Light" w:cs="Segoe UI Light"/>
-          <w:sz w:val="18"/>
-        </w:rPr>
-        <w:t>Olin College</w:t>
-      </w:r>
-    </w:p>
-    <w:p>
-      <w:pPr>
-        <w:ind w:left="144"/>
-        <w:rPr>
-          <w:rFonts w:ascii="Segoe UI Light" w:hAnsi="Segoe UI Light" w:cs="Segoe UI Light"/>
-          <w:i/>
-          <w:sz w:val="18"/>
-        </w:rPr>
-      </w:pPr>
-      <w:r>
-        <w:rPr>
-          <w:rFonts w:ascii="Segoe UI Light" w:hAnsi="Segoe UI Light" w:cs="Segoe UI Light"/>
-          <w:i/>
-          <w:sz w:val="18"/>
-        </w:rPr>
-        <w:t>TA. September 2011 – January 2013.</w:t>
-      </w:r>
-    </w:p>
-    <w:p>
-      <w:pPr>
-        <w:ind w:left="288"/>
-        <w:rPr>
-          <w:rFonts w:ascii="Segoe UI Light" w:hAnsi="Segoe UI Light" w:cs="Segoe UI Light"/>
-          <w:kern w:val="2"/>
-          <w:sz w:val="18"/>
-          <w14:ligatures w14:val="standard"/>
-        </w:rPr>
-      </w:pPr>
-      <w:r>
-        <w:rPr>
-          <w:rFonts w:ascii="Segoe UI Light" w:hAnsi="Segoe UI Light" w:cs="Segoe UI Light"/>
-          <w:kern w:val="2"/>
-          <w:sz w:val="18"/>
-          <w14:ligatures w14:val="standard"/>
-        </w:rPr>
-        <w:t>Served as a teacher’s assistant for an introductory electrical engineering course. Spear-headed a curriculum re-write while holding lessons, administering lab hours and grading work.</w:t>
-      </w:r>
-    </w:p>
-    <w:p>
-      <w:pPr>
-        <w:rPr>
-          <w:rFonts w:ascii="Segoe UI Light" w:hAnsi="Segoe UI Light" w:cs="Segoe UI Light"/>
-          <w:kern w:val="2"/>
-          <w:sz w:val="18"/>
-          <w14:ligatures w14:val="standard"/>
-        </w:rPr>
-      </w:pPr>
-      <w:r>
-        <w:rPr>
-          <w:rFonts w:ascii="Segoe UI Light" w:hAnsi="Segoe UI Light" w:cs="Segoe UI Light"/>
-          <w:kern w:val="2"/>
-          <w:sz w:val="18"/>
-          <w14:ligatures w14:val="standard"/>
-        </w:rPr>
-        <w:t>Tutoring</w:t>
-      </w:r>
-    </w:p>
-    <w:p>
-      <w:pPr>
-        <w:ind w:left="144"/>
-        <w:rPr>
-          <w:rFonts w:ascii="Segoe UI Light" w:hAnsi="Segoe UI Light" w:cs="Segoe UI Light"/>
-          <w:i/>
-          <w:sz w:val="18"/>
-        </w:rPr>
-      </w:pPr>
-      <w:r>
-        <w:rPr>
-          <w:rFonts w:ascii="Segoe UI Light" w:hAnsi="Segoe UI Light" w:cs="Segoe UI Light"/>
-          <w:i/>
-          <w:sz w:val="18"/>
-        </w:rPr>
-        <w:t>Robotics and programming. January 2012 – Present.</w:t>
-      </w:r>
-    </w:p>
-    <w:p>
-      <w:pPr>
-        <w:ind w:left="288"/>
-        <w:rPr>
-          <w:rFonts w:ascii="Segoe UI Light" w:hAnsi="Segoe UI Light" w:cs="Segoe UI Light"/>
-          <w:kern w:val="2"/>
-          <w:sz w:val="18"/>
-          <w14:ligatures w14:val="standard"/>
-        </w:rPr>
-      </w:pPr>
-      <w:r>
-        <w:rPr>
-          <w:rFonts w:ascii="Segoe UI Light" w:hAnsi="Segoe UI Light" w:cs="Segoe UI Light"/>
-          <w:kern w:val="2"/>
-          <w:sz w:val="18"/>
-          <w14:ligatures w14:val="standard"/>
-        </w:rPr>
-        <w:t xml:space="preserve">Tutoring an elementary school student on topics ranging from programming LEGO </w:t>
-      </w:r>
-      <w:proofErr w:type="spellStart"/>
-      <w:r>
-        <w:rPr>
-          <w:rFonts w:ascii="Segoe UI Light" w:hAnsi="Segoe UI Light" w:cs="Segoe UI Light"/>
-          <w:kern w:val="2"/>
-          <w:sz w:val="18"/>
-          <w14:ligatures w14:val="standard"/>
-        </w:rPr>
-        <w:t>Mindstorm</w:t>
-      </w:r>
-      <w:proofErr w:type="spellEnd"/>
-      <w:r>
-        <w:rPr>
-          <w:rFonts w:ascii="Segoe UI Light" w:hAnsi="Segoe UI Light" w:cs="Segoe UI Light"/>
-          <w:kern w:val="2"/>
-          <w:sz w:val="18"/>
-          <w14:ligatures w14:val="standard"/>
-        </w:rPr>
-        <w:t xml:space="preserve"> robots to writing basic Python scripts. An opportunity to both pass on knowledge gained and to sharpen understanding of even basic concepts.</w:t>
-      </w:r>
-    </w:p>
-    <w:p>
-      <w:pPr>
-        <w:rPr>
-          <w:rFonts w:ascii="Segoe UI Light" w:hAnsi="Segoe UI Light" w:cs="Segoe UI Light"/>
-          <w:i/>
-          <w:sz w:val="18"/>
-        </w:rPr>
-      </w:pPr>
-      <w:r>
-        <w:rPr>
-          <w:rFonts w:ascii="Segoe UI Light" w:hAnsi="Segoe UI Light" w:cs="Segoe UI Light"/>
-          <w:kern w:val="2"/>
-          <w:sz w:val="18"/>
-          <w14:ligatures w14:val="standard"/>
-        </w:rPr>
-        <w:t>I’ve coded in</w:t>
-      </w:r>
-      <w:proofErr w:type="gramStart"/>
-      <w:r>
-        <w:rPr>
-          <w:rFonts w:ascii="Segoe UI Light" w:hAnsi="Segoe UI Light" w:cs="Segoe UI Light"/>
-          <w:kern w:val="2"/>
-          <w:sz w:val="18"/>
-          <w14:ligatures w14:val="standard"/>
-        </w:rPr>
-        <w:t>..</w:t>
-      </w:r>
-      <w:proofErr w:type="gramEnd"/>
-    </w:p>
-    <w:p>
-      <w:pPr>
-        <w:ind w:left="288"/>
-        <w:rPr>
-          <w:rFonts w:ascii="Segoe UI Light" w:hAnsi="Segoe UI Light" w:cs="Segoe UI Light"/>
-          <w:kern w:val="2"/>
-          <w:sz w:val="18"/>
-          <w14:ligatures w14:val="standard"/>
-        </w:rPr>
-      </w:pPr>
-      <w:r>
-        <w:rPr>
-          <w:rFonts w:ascii="Segoe UI Light" w:hAnsi="Segoe UI Light" w:cs="Segoe UI Light"/>
-          <w:kern w:val="2"/>
-          <w:sz w:val="18"/>
-          <w14:ligatures w14:val="standard"/>
-        </w:rPr>
-        <w:t>Python, HTML/</w:t>
-      </w:r>
-      <w:proofErr w:type="spellStart"/>
-      <w:r>
-        <w:rPr>
-          <w:rFonts w:ascii="Segoe UI Light" w:hAnsi="Segoe UI Light" w:cs="Segoe UI Light"/>
-          <w:kern w:val="2"/>
-          <w:sz w:val="18"/>
-          <w14:ligatures w14:val="standard"/>
-        </w:rPr>
-        <w:t>Javascript</w:t>
-      </w:r>
-      <w:proofErr w:type="spellEnd"/>
-      <w:r>
-        <w:rPr>
-          <w:rFonts w:ascii="Segoe UI Light" w:hAnsi="Segoe UI Light" w:cs="Segoe UI Light"/>
-          <w:kern w:val="2"/>
-          <w:sz w:val="18"/>
-          <w14:ligatures w14:val="standard"/>
-        </w:rPr>
-        <w:t>/CSS, MATLAB,</w:t>
-      </w:r>
-      <w:r>
-        <w:rPr>
-          <w:rFonts w:ascii="Segoe UI Light" w:hAnsi="Segoe UI Light" w:cs="Segoe UI Light"/>
-          <w:kern w:val="2"/>
-          <w:sz w:val="18"/>
-          <w14:ligatures w14:val="standard"/>
-        </w:rPr>
-        <w:t xml:space="preserve"> SQL, LabView, Verilog</w:t>
-      </w:r>
     </w:p>
     <w:sectPr>
       <w:headerReference w:type="first" r:id="rId8"/>
       <w:pgSz w:w="12240" w:h="15840"/>
-      <w:pgMar w:top="1440" w:right="1440" w:bottom="1440" w:left="1440" w:header="720" w:footer="720" w:gutter="0"/>
+      <w:pgMar w:top="1440" w:right="1080" w:bottom="1440" w:left="1080" w:header="720" w:footer="720" w:gutter="0"/>
       <w:cols w:space="720"/>
       <w:titlePg/>
       <w:docGrid w:linePitch="360"/>
@@ -1070,7 +1005,7 @@
       <mc:AlternateContent>
         <mc:Choice Requires="wps">
           <w:drawing>
-            <wp:anchor distT="0" distB="0" distL="114300" distR="114300" simplePos="0" relativeHeight="251659264" behindDoc="0" locked="0" layoutInCell="1" allowOverlap="1" wp14:anchorId="3FD7D319" wp14:editId="55CA3CD9">
+            <wp:anchor distT="0" distB="0" distL="114300" distR="114300" simplePos="0" relativeHeight="251659264" behindDoc="0" locked="0" layoutInCell="1" allowOverlap="1" wp14:anchorId="3FD7D319" wp14:editId="6A982BFB">
               <wp:simplePos x="0" y="0"/>
               <wp:positionH relativeFrom="margin">
                 <wp:posOffset>6350</wp:posOffset>
@@ -1096,7 +1031,7 @@
                         <a:avLst/>
                       </a:prstGeom>
                       <a:solidFill>
-                        <a:srgbClr val="00B0F0"/>
+                        <a:srgbClr val="2ECC71"/>
                       </a:solidFill>
                       <a:ln>
                         <a:noFill/>
@@ -1150,7 +1085,7 @@
         </mc:Choice>
         <mc:Fallback>
           <w:pict>
-            <v:rect w14:anchorId="3FD7D319" id="Rectangle 2" o:spid="_x0000_s1026" style="position:absolute;left:0;text-align:left;margin-left:.5pt;margin-top:57.5pt;width:2.9pt;height:29.4pt;z-index:251659264;visibility:visible;mso-wrap-style:square;mso-width-percent:0;mso-height-percent:0;mso-wrap-distance-left:9pt;mso-wrap-distance-top:0;mso-wrap-distance-right:9pt;mso-wrap-distance-bottom:0;mso-position-horizontal:absolute;mso-position-horizontal-relative:margin;mso-position-vertical:absolute;mso-position-vertical-relative:page;mso-width-percent:0;mso-height-percent:0;mso-width-relative:margin;mso-height-relative:margin;v-text-anchor:middle" o:gfxdata="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" fillcolor="#00b0f0" stroked="f" strokeweight="1pt">
+            <v:rect w14:anchorId="3FD7D319" id="Rectangle 2" o:spid="_x0000_s1026" style="position:absolute;left:0;text-align:left;margin-left:.5pt;margin-top:57.5pt;width:2.9pt;height:29.4pt;z-index:251659264;visibility:visible;mso-wrap-style:square;mso-width-percent:0;mso-height-percent:0;mso-wrap-distance-left:9pt;mso-wrap-distance-top:0;mso-wrap-distance-right:9pt;mso-wrap-distance-bottom:0;mso-position-horizontal:absolute;mso-position-horizontal-relative:margin;mso-position-vertical:absolute;mso-position-vertical-relative:page;mso-width-percent:0;mso-height-percent:0;mso-width-relative:margin;mso-height-relative:margin;v-text-anchor:middle" o:gfxdata="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" fillcolor="#2ecc71" stroked="f" strokeweight="1pt">
               <v:textbox>
                 <w:txbxContent>
                   <w:p>
@@ -1190,27 +1125,11 @@
         <w:rFonts w:ascii="Segoe UI Light" w:hAnsi="Segoe UI Light" w:cs="Segoe UI Light"/>
       </w:rPr>
     </w:pPr>
-    <w:proofErr w:type="gramStart"/>
     <w:r>
       <w:rPr>
         <w:rFonts w:ascii="Segoe UI Light" w:hAnsi="Segoe UI Light" w:cs="Segoe UI Light"/>
       </w:rPr>
-      <w:t>github.com/</w:t>
-    </w:r>
-    <w:proofErr w:type="spellStart"/>
-    <w:r>
-      <w:rPr>
-        <w:rFonts w:ascii="Segoe UI Light" w:hAnsi="Segoe UI Light" w:cs="Segoe UI Light"/>
-      </w:rPr>
-      <w:t>nrubin</w:t>
-    </w:r>
-    <w:proofErr w:type="spellEnd"/>
-    <w:proofErr w:type="gramEnd"/>
-    <w:r>
-      <w:rPr>
-        <w:rFonts w:ascii="Segoe UI Light" w:hAnsi="Segoe UI Light" w:cs="Segoe UI Light"/>
-      </w:rPr>
-      <w:t xml:space="preserve"> </w:t>
+      <w:t xml:space="preserve">github.com/nrubin </w:t>
     </w:r>
   </w:p>
 </w:hdr>
@@ -2708,7 +2627,7 @@
 </file>
 
 <file path=customXml/itemProps1.xml><?xml version="1.0" encoding="utf-8"?>
-<ds:datastoreItem xmlns:ds="http://schemas.openxmlformats.org/officeDocument/2006/customXml" ds:itemID="{1AE203E9-F978-4919-86AB-D3B0DE17E31A}">
+<ds:datastoreItem xmlns:ds="http://schemas.openxmlformats.org/officeDocument/2006/customXml" ds:itemID="{D00DB008-6C27-4CB4-B7F6-5ECA13F90B77}">
   <ds:schemaRefs>
     <ds:schemaRef ds:uri="http://schemas.openxmlformats.org/officeDocument/2006/bibliography"/>
   </ds:schemaRefs>

</xml_diff>